<commit_message>
removed camera pan limit, updated documentation
</commit_message>
<xml_diff>
--- a/other/Aztech Internship_Weekly Report 09042021.docx
+++ b/other/Aztech Internship_Weekly Report 09042021.docx
@@ -108,7 +108,7 @@
               <w:sz w:val="20"/>
               <w:szCs w:val="20"/>
             </w:rPr>
-            <w:t>29th</w:t>
+            <w:t>5th</w:t>
           </w:r>
         </w:sdtContent>
       </w:sdt>
@@ -163,7 +163,7 @@
               <w:sz w:val="20"/>
               <w:szCs w:val="20"/>
             </w:rPr>
-            <w:t>March</w:t>
+            <w:t>April</w:t>
           </w:r>
         </w:sdtContent>
       </w:sdt>
@@ -528,7 +528,17 @@
                 <w:szCs w:val="20"/>
                 <w:lang w:val="en-US"/>
               </w:rPr>
-              <w:t>LMS v3 frontend code refactoring</w:t>
+              <w:t xml:space="preserve">LMS v3 </w:t>
+            </w:r>
+            <w:r>
+              <w:rPr>
+                <w:rFonts w:ascii="Arial" w:eastAsia="SimSun" w:hAnsi="Arial" w:cs="Arial"/>
+                <w:color w:val="0070C0"/>
+                <w:sz w:val="20"/>
+                <w:szCs w:val="20"/>
+                <w:lang w:val="en-US"/>
+              </w:rPr>
+              <w:t>three.js scene</w:t>
             </w:r>
           </w:p>
           <w:p>
@@ -556,7 +566,7 @@
                 <w:szCs w:val="20"/>
                 <w:lang w:val="en-US"/>
               </w:rPr>
-              <w:t>User management page</w:t>
+              <w:t>Created placeholder UI</w:t>
             </w:r>
           </w:p>
           <w:p>
@@ -584,7 +594,35 @@
                 <w:szCs w:val="20"/>
                 <w:lang w:val="en-US"/>
               </w:rPr>
-              <w:t>Edit profile pop up</w:t>
+              <w:t>Created plane for floorplan and spheres for lights</w:t>
+            </w:r>
+          </w:p>
+          <w:p>
+            <w:pPr>
+              <w:pStyle w:val="ListParagraph"/>
+              <w:numPr>
+                <w:ilvl w:val="0"/>
+                <w:numId w:val="2"/>
+              </w:numPr>
+              <w:autoSpaceDN w:val="0"/>
+              <w:spacing w:line="256" w:lineRule="auto"/>
+              <w:rPr>
+                <w:rFonts w:ascii="Arial" w:eastAsia="SimSun" w:hAnsi="Arial" w:cs="Arial"/>
+                <w:color w:val="0070C0"/>
+                <w:sz w:val="20"/>
+                <w:szCs w:val="20"/>
+                <w:lang w:val="en-US"/>
+              </w:rPr>
+            </w:pPr>
+            <w:r>
+              <w:rPr>
+                <w:rFonts w:ascii="Arial" w:eastAsia="SimSun" w:hAnsi="Arial" w:cs="Arial"/>
+                <w:color w:val="0070C0"/>
+                <w:sz w:val="20"/>
+                <w:szCs w:val="20"/>
+                <w:lang w:val="en-US"/>
+              </w:rPr>
+              <w:t>Able to add objects on map with mouse (raycasting)</w:t>
             </w:r>
           </w:p>
         </w:tc>
@@ -1607,7 +1645,7 @@
             <w:placeholder>
               <w:docPart w:val="30CDFA4F7F7248459817CEEB37FDCE6A"/>
             </w:placeholder>
-            <w:date w:fullDate="2021-04-01T00:00:00Z">
+            <w:date w:fullDate="2021-04-09T00:00:00Z">
               <w:dateFormat w:val="d/M/yyyy"/>
               <w:lid w:val="en-SG"/>
               <w:storeMappedDataAs w:val="dateTime"/>
@@ -1638,7 +1676,16 @@
                     <w:sz w:val="20"/>
                     <w:szCs w:val="20"/>
                   </w:rPr>
-                  <w:t>1/4/2021</w:t>
+                  <w:t>9</w:t>
+                </w:r>
+                <w:r>
+                  <w:rPr>
+                    <w:rFonts w:ascii="Arial" w:hAnsi="Arial" w:cs="Arial"/>
+                    <w:b/>
+                    <w:sz w:val="20"/>
+                    <w:szCs w:val="20"/>
+                  </w:rPr>
+                  <w:t>/4/2021</w:t>
                 </w:r>
               </w:p>
             </w:tc>
@@ -2936,6 +2983,7 @@
     <w:rsidRoot w:val="00DA0FE7"/>
     <w:rsid w:val="000849AC"/>
     <w:rsid w:val="00447BB6"/>
+    <w:rsid w:val="005E06DA"/>
     <w:rsid w:val="007232D0"/>
     <w:rsid w:val="008813F1"/>
     <w:rsid w:val="008C3DDC"/>

</xml_diff>

<commit_message>
all input done, report updated, mock api and data classes created
</commit_message>
<xml_diff>
--- a/other/Aztech Internship_Weekly Report 09042021.docx
+++ b/other/Aztech Internship_Weekly Report 09042021.docx
@@ -349,7 +349,7 @@
     </w:p>
     <w:tbl>
       <w:tblPr>
-        <w:tblW w:w="0" w:type="auto"/>
+        <w:tblW w:w="9479" w:type="dxa"/>
         <w:tblInd w:w="-15" w:type="dxa"/>
         <w:tblBorders>
           <w:top w:val="single" w:sz="4" w:space="0" w:color="auto"/>
@@ -698,7 +698,7 @@
                 <w:szCs w:val="20"/>
                 <w:lang w:val="en-US"/>
               </w:rPr>
-              <w:t>LMS v3 features</w:t>
+              <w:t>LMS v3 three.js scene</w:t>
             </w:r>
           </w:p>
           <w:p>
@@ -726,7 +726,7 @@
                 <w:szCs w:val="20"/>
                 <w:lang w:val="en-US"/>
               </w:rPr>
-              <w:t>Added relocation button to light status table</w:t>
+              <w:t>Keyboard and mouse input manager set up</w:t>
             </w:r>
           </w:p>
           <w:p>
@@ -754,7 +754,7 @@
                 <w:szCs w:val="20"/>
                 <w:lang w:val="en-US"/>
               </w:rPr>
-              <w:t>Started moving some data out from the view page card components into the view page component itself</w:t>
+              <w:t>Created indicator sphere for placing objects</w:t>
             </w:r>
           </w:p>
           <w:p>
@@ -782,7 +782,7 @@
                 <w:szCs w:val="20"/>
                 <w:lang w:val="en-US"/>
               </w:rPr>
-              <w:t>Fixed bug with table data not updating on change</w:t>
+              <w:t>Created classes and mock API for loading scene data</w:t>
             </w:r>
           </w:p>
         </w:tc>
@@ -1274,143 +1274,7 @@
                     <w:szCs w:val="20"/>
                     <w:lang w:val="en-US"/>
                   </w:rPr>
-                  <w:t>Code refactoring</w:t>
-                </w:r>
-                <w:r>
-                  <w:rPr>
-                    <w:rFonts w:ascii="Arial" w:eastAsia="Times New Roman" w:hAnsi="Arial" w:cs="Arial"/>
-                    <w:sz w:val="20"/>
-                    <w:szCs w:val="20"/>
-                    <w:lang w:val="en-US"/>
-                  </w:rPr>
-                  <w:t xml:space="preserve"> </w:t>
-                </w:r>
-                <w:r>
-                  <w:rPr>
-                    <w:rFonts w:ascii="Arial" w:eastAsia="Times New Roman" w:hAnsi="Arial" w:cs="Arial"/>
-                    <w:sz w:val="20"/>
-                    <w:szCs w:val="20"/>
-                    <w:lang w:val="en-US"/>
-                  </w:rPr>
-                  <w:t xml:space="preserve">and features </w:t>
-                </w:r>
-                <w:r>
-                  <w:rPr>
-                    <w:rFonts w:ascii="Arial" w:eastAsia="Times New Roman" w:hAnsi="Arial" w:cs="Arial"/>
-                    <w:sz w:val="20"/>
-                    <w:szCs w:val="20"/>
-                    <w:lang w:val="en-US"/>
-                  </w:rPr>
-                  <w:t xml:space="preserve">completed up </w:t>
-                </w:r>
-                <w:r>
-                  <w:rPr>
-                    <w:rFonts w:ascii="Arial" w:eastAsia="Times New Roman" w:hAnsi="Arial" w:cs="Arial"/>
-                    <w:sz w:val="20"/>
-                    <w:szCs w:val="20"/>
-                    <w:lang w:val="en-US"/>
-                  </w:rPr>
-                  <w:t>till current design</w:t>
-                </w:r>
-              </w:p>
-              <w:p>
-                <w:pPr>
-                  <w:pStyle w:val="ListParagraph"/>
-                  <w:numPr>
-                    <w:ilvl w:val="0"/>
-                    <w:numId w:val="2"/>
-                  </w:numPr>
-                  <w:spacing w:line="276" w:lineRule="auto"/>
-                  <w:rPr>
-                    <w:rFonts w:ascii="Arial" w:eastAsia="Times New Roman" w:hAnsi="Arial" w:cs="Arial"/>
-                    <w:sz w:val="20"/>
-                    <w:szCs w:val="20"/>
-                    <w:lang w:val="en-US"/>
-                  </w:rPr>
-                </w:pPr>
-                <w:r>
-                  <w:rPr>
-                    <w:rFonts w:ascii="Arial" w:eastAsia="Times New Roman" w:hAnsi="Arial" w:cs="Arial"/>
-                    <w:sz w:val="20"/>
-                    <w:szCs w:val="20"/>
-                    <w:lang w:val="en-US"/>
-                  </w:rPr>
-                  <w:t>Moved data out of view page card components to allow for editing the location of the lights in the light status card</w:t>
-                </w:r>
-              </w:p>
-              <w:p>
-                <w:pPr>
-                  <w:pStyle w:val="ListParagraph"/>
-                  <w:numPr>
-                    <w:ilvl w:val="0"/>
-                    <w:numId w:val="2"/>
-                  </w:numPr>
-                  <w:spacing w:line="276" w:lineRule="auto"/>
-                  <w:rPr>
-                    <w:rFonts w:ascii="Arial" w:eastAsia="Times New Roman" w:hAnsi="Arial" w:cs="Arial"/>
-                    <w:sz w:val="20"/>
-                    <w:szCs w:val="20"/>
-                    <w:lang w:val="en-US"/>
-                  </w:rPr>
-                </w:pPr>
-                <w:r>
-                  <w:rPr>
-                    <w:rFonts w:ascii="Arial" w:eastAsia="Times New Roman" w:hAnsi="Arial" w:cs="Arial"/>
-                    <w:sz w:val="20"/>
-                    <w:szCs w:val="20"/>
-                    <w:lang w:val="en-US"/>
-                  </w:rPr>
-                  <w:t>Will have to do the same for the other pages eventually for optimisation purposes</w:t>
-                </w:r>
-              </w:p>
-              <w:p>
-                <w:pPr>
-                  <w:pStyle w:val="ListParagraph"/>
-                  <w:numPr>
-                    <w:ilvl w:val="0"/>
-                    <w:numId w:val="2"/>
-                  </w:numPr>
-                  <w:spacing w:line="276" w:lineRule="auto"/>
-                  <w:rPr>
-                    <w:rFonts w:ascii="Arial" w:eastAsia="Times New Roman" w:hAnsi="Arial" w:cs="Arial"/>
-                    <w:sz w:val="20"/>
-                    <w:szCs w:val="20"/>
-                    <w:lang w:val="en-US"/>
-                  </w:rPr>
-                </w:pPr>
-                <w:r>
-                  <w:rPr>
-                    <w:rFonts w:ascii="Arial" w:eastAsia="Times New Roman" w:hAnsi="Arial" w:cs="Arial"/>
-                    <w:sz w:val="20"/>
-                    <w:szCs w:val="20"/>
-                    <w:lang w:val="en-US"/>
-                  </w:rPr>
-                  <w:t>Started integration of three.js scene into the page</w:t>
-                </w:r>
-              </w:p>
-              <w:p>
-                <w:pPr>
-                  <w:pStyle w:val="ListParagraph"/>
-                  <w:numPr>
-                    <w:ilvl w:val="0"/>
-                    <w:numId w:val="2"/>
-                  </w:numPr>
-                  <w:spacing w:line="276" w:lineRule="auto"/>
-                  <w:rPr>
-                    <w:rFonts w:ascii="Arial" w:eastAsia="Times New Roman" w:hAnsi="Arial" w:cs="Arial"/>
-                    <w:sz w:val="20"/>
-                    <w:szCs w:val="20"/>
-                    <w:lang w:val="en-US"/>
-                  </w:rPr>
-                </w:pPr>
-                <w:r>
-                  <w:rPr>
-                    <w:rFonts w:ascii="Arial" w:eastAsia="Times New Roman" w:hAnsi="Arial" w:cs="Arial"/>
-                    <w:sz w:val="20"/>
-                    <w:szCs w:val="20"/>
-                    <w:lang w:val="en-US"/>
-                  </w:rPr>
-                  <w:t>So far able to create canvas and render spheres and planes, and move camera around</w:t>
+                  <w:t>asasd</w:t>
                 </w:r>
               </w:p>
               <w:p>
@@ -2982,6 +2846,7 @@
   <w:rsids>
     <w:rsidRoot w:val="00DA0FE7"/>
     <w:rsid w:val="000849AC"/>
+    <w:rsid w:val="002E4D25"/>
     <w:rsid w:val="00447BB6"/>
     <w:rsid w:val="005E06DA"/>
     <w:rsid w:val="007232D0"/>

</xml_diff>

<commit_message>
updated notes and report
</commit_message>
<xml_diff>
--- a/other/Aztech Internship_Weekly Report 09042021.docx
+++ b/other/Aztech Internship_Weekly Report 09042021.docx
@@ -924,29 +924,7 @@
                 <w:szCs w:val="20"/>
                 <w:lang w:val="en-US"/>
               </w:rPr>
-              <w:t xml:space="preserve">Worked on bug regarding </w:t>
-            </w:r>
-            <w:proofErr w:type="spellStart"/>
-            <w:r>
-              <w:rPr>
-                <w:rFonts w:ascii="Arial" w:eastAsia="SimSun" w:hAnsi="Arial" w:cs="Arial"/>
-                <w:color w:val="0070C0"/>
-                <w:sz w:val="20"/>
-                <w:szCs w:val="20"/>
-                <w:lang w:val="en-US"/>
-              </w:rPr>
-              <w:t>useState</w:t>
-            </w:r>
-            <w:proofErr w:type="spellEnd"/>
-            <w:r>
-              <w:rPr>
-                <w:rFonts w:ascii="Arial" w:eastAsia="SimSun" w:hAnsi="Arial" w:cs="Arial"/>
-                <w:color w:val="0070C0"/>
-                <w:sz w:val="20"/>
-                <w:szCs w:val="20"/>
-                <w:lang w:val="en-US"/>
-              </w:rPr>
-              <w:t xml:space="preserve"> and scene data</w:t>
+              <w:t>Worked on bug regarding useState and scene data</w:t>
             </w:r>
           </w:p>
         </w:tc>
@@ -1060,7 +1038,7 @@
                 <w:szCs w:val="20"/>
                 <w:lang w:val="en-US"/>
               </w:rPr>
-              <w:t>Moved all data out of view page card components</w:t>
+              <w:t>Fixed bug with useState and scene data</w:t>
             </w:r>
           </w:p>
           <w:p>
@@ -1088,18 +1066,9 @@
                 <w:szCs w:val="20"/>
                 <w:lang w:val="en-US"/>
               </w:rPr>
-              <w:t>Created MockAPI.js file to get data from the overarching dashboard component</w:t>
+              <w:t>Completed interface for saving and loading scene</w:t>
             </w:r>
-          </w:p>
-          <w:p>
-            <w:pPr>
-              <w:pStyle w:val="ListParagraph"/>
-              <w:numPr>
-                <w:ilvl w:val="0"/>
-                <w:numId w:val="2"/>
-              </w:numPr>
-              <w:autoSpaceDN w:val="0"/>
-              <w:spacing w:line="256" w:lineRule="auto"/>
+            <w:r>
               <w:rPr>
                 <w:rFonts w:ascii="Arial" w:eastAsia="SimSun" w:hAnsi="Arial" w:cs="Arial"/>
                 <w:color w:val="0070C0"/>
@@ -1107,16 +1076,7 @@
                 <w:szCs w:val="20"/>
                 <w:lang w:val="en-US"/>
               </w:rPr>
-            </w:pPr>
-            <w:r>
-              <w:rPr>
-                <w:rFonts w:ascii="Arial" w:eastAsia="SimSun" w:hAnsi="Arial" w:cs="Arial"/>
-                <w:color w:val="0070C0"/>
-                <w:sz w:val="20"/>
-                <w:szCs w:val="20"/>
-                <w:lang w:val="en-US"/>
-              </w:rPr>
-              <w:t xml:space="preserve">Started on integrating three.js scene </w:t>
+              <w:t xml:space="preserve"> </w:t>
             </w:r>
           </w:p>
         </w:tc>
@@ -1309,7 +1269,6 @@
                     <w:lang w:val="en-US"/>
                   </w:rPr>
                 </w:pPr>
-                <w:proofErr w:type="spellStart"/>
                 <w:r>
                   <w:rPr>
                     <w:rFonts w:ascii="Arial" w:eastAsia="Times New Roman" w:hAnsi="Arial" w:cs="Arial"/>
@@ -1319,7 +1278,6 @@
                   </w:rPr>
                   <w:t>asasd</w:t>
                 </w:r>
-                <w:proofErr w:type="spellEnd"/>
               </w:p>
               <w:p>
                 <w:pPr>
@@ -2890,6 +2848,7 @@
   <w:rsids>
     <w:rsidRoot w:val="00DA0FE7"/>
     <w:rsid w:val="000849AC"/>
+    <w:rsid w:val="001978D3"/>
     <w:rsid w:val="002E4D25"/>
     <w:rsid w:val="00447BB6"/>
     <w:rsid w:val="005E06DA"/>

</xml_diff>